<commit_message>
add rest interface description, colors.
</commit_message>
<xml_diff>
--- a/Capstone_Stage1.docx
+++ b/Capstone_Stage1.docx
@@ -272,14 +272,7 @@
                 <w:color w:val="1155CC"/>
                 <w:u w:val="single"/>
               </w:rPr>
-              <w:t xml:space="preserve">Describe any corner cases in the </w:t>
-            </w:r>
-            <w:r>
-              <w:rPr>
-                <w:color w:val="1155CC"/>
-                <w:u w:val="single"/>
-              </w:rPr>
-              <w:t>UX.</w:t>
+              <w:t>Describe any corner cases in the UX.</w:t>
             </w:r>
           </w:hyperlink>
         </w:p>
@@ -354,14 +347,7 @@
                 <w:color w:val="1155CC"/>
                 <w:u w:val="single"/>
               </w:rPr>
-              <w:t>Next St</w:t>
-            </w:r>
-            <w:r>
-              <w:rPr>
-                <w:color w:val="1155CC"/>
-                <w:u w:val="single"/>
-              </w:rPr>
-              <w:t>eps: Required Tasks</w:t>
+              <w:t>Next Steps: Required Tasks</w:t>
             </w:r>
           </w:hyperlink>
         </w:p>
@@ -678,6 +664,295 @@
           <w:between w:val="nil"/>
         </w:pBdr>
         <w:rPr>
+          <w:color w:val="38761D"/>
+        </w:rPr>
+      </w:pPr>
+    </w:p>
+    <w:p>
+      <w:pPr>
+        <w:pBdr>
+          <w:top w:val="nil"/>
+          <w:left w:val="nil"/>
+          <w:bottom w:val="nil"/>
+          <w:right w:val="nil"/>
+          <w:between w:val="nil"/>
+        </w:pBdr>
+        <w:rPr>
+          <w:color w:val="38761D"/>
+        </w:rPr>
+      </w:pPr>
+      <w:r>
+        <w:rPr>
+          <w:color w:val="38761D"/>
+        </w:rPr>
+        <w:t xml:space="preserve">Application includes two parts: android application and a web server. Android application </w:t>
+      </w:r>
+      <w:proofErr w:type="gramStart"/>
+      <w:r>
+        <w:rPr>
+          <w:color w:val="38761D"/>
+        </w:rPr>
+        <w:t>is written</w:t>
+      </w:r>
+      <w:proofErr w:type="gramEnd"/>
+      <w:r>
+        <w:rPr>
+          <w:color w:val="38761D"/>
+        </w:rPr>
+        <w:t xml:space="preserve"> solely in Java.</w:t>
+      </w:r>
+    </w:p>
+    <w:p>
+      <w:pPr>
+        <w:pBdr>
+          <w:top w:val="nil"/>
+          <w:left w:val="nil"/>
+          <w:bottom w:val="nil"/>
+          <w:right w:val="nil"/>
+          <w:between w:val="nil"/>
+        </w:pBdr>
+        <w:rPr>
+          <w:color w:val="38761D"/>
+        </w:rPr>
+      </w:pPr>
+    </w:p>
+    <w:p>
+      <w:pPr>
+        <w:pBdr>
+          <w:top w:val="nil"/>
+          <w:left w:val="nil"/>
+          <w:bottom w:val="nil"/>
+          <w:right w:val="nil"/>
+          <w:between w:val="nil"/>
+        </w:pBdr>
+        <w:rPr>
+          <w:color w:val="38761D"/>
+        </w:rPr>
+      </w:pPr>
+      <w:r>
+        <w:rPr>
+          <w:color w:val="38761D"/>
+        </w:rPr>
+        <w:t xml:space="preserve">Android Studio 3.1.4 and </w:t>
+      </w:r>
+      <w:proofErr w:type="spellStart"/>
+      <w:r>
+        <w:rPr>
+          <w:color w:val="38761D"/>
+        </w:rPr>
+        <w:t>Gradle</w:t>
+      </w:r>
+      <w:proofErr w:type="spellEnd"/>
+      <w:r>
+        <w:rPr>
+          <w:color w:val="38761D"/>
+        </w:rPr>
+        <w:t xml:space="preserve"> 3.1.4 </w:t>
+      </w:r>
+      <w:proofErr w:type="gramStart"/>
+      <w:r>
+        <w:rPr>
+          <w:color w:val="38761D"/>
+        </w:rPr>
+        <w:t>will be used</w:t>
+      </w:r>
+      <w:proofErr w:type="gramEnd"/>
+      <w:r>
+        <w:rPr>
+          <w:color w:val="38761D"/>
+        </w:rPr>
+        <w:t>. Actual versions of support libraries are:</w:t>
+      </w:r>
+    </w:p>
+    <w:p>
+      <w:pPr>
+        <w:pStyle w:val="a5"/>
+        <w:numPr>
+          <w:ilvl w:val="0"/>
+          <w:numId w:val="9"/>
+        </w:numPr>
+        <w:pBdr>
+          <w:top w:val="nil"/>
+          <w:left w:val="nil"/>
+          <w:bottom w:val="nil"/>
+          <w:right w:val="nil"/>
+          <w:between w:val="nil"/>
+        </w:pBdr>
+        <w:rPr>
+          <w:color w:val="38761D"/>
+        </w:rPr>
+      </w:pPr>
+      <w:r>
+        <w:rPr>
+          <w:color w:val="38761D"/>
+        </w:rPr>
+        <w:t>com.android.support:support-v4:27.1.1</w:t>
+      </w:r>
+    </w:p>
+    <w:p>
+      <w:pPr>
+        <w:pStyle w:val="a5"/>
+        <w:numPr>
+          <w:ilvl w:val="0"/>
+          <w:numId w:val="9"/>
+        </w:numPr>
+        <w:pBdr>
+          <w:top w:val="nil"/>
+          <w:left w:val="nil"/>
+          <w:bottom w:val="nil"/>
+          <w:right w:val="nil"/>
+          <w:between w:val="nil"/>
+        </w:pBdr>
+        <w:rPr>
+          <w:color w:val="38761D"/>
+        </w:rPr>
+      </w:pPr>
+      <w:r>
+        <w:rPr>
+          <w:color w:val="38761D"/>
+        </w:rPr>
+        <w:t>com.android.support:design:27.1.1</w:t>
+      </w:r>
+    </w:p>
+    <w:p>
+      <w:pPr>
+        <w:pStyle w:val="a5"/>
+        <w:numPr>
+          <w:ilvl w:val="0"/>
+          <w:numId w:val="9"/>
+        </w:numPr>
+        <w:pBdr>
+          <w:top w:val="nil"/>
+          <w:left w:val="nil"/>
+          <w:bottom w:val="nil"/>
+          <w:right w:val="nil"/>
+          <w:between w:val="nil"/>
+        </w:pBdr>
+        <w:rPr>
+          <w:color w:val="38761D"/>
+        </w:rPr>
+      </w:pPr>
+      <w:r>
+        <w:rPr>
+          <w:color w:val="38761D"/>
+        </w:rPr>
+        <w:t>com.android.support:appcompat-v7:27.1.1</w:t>
+      </w:r>
+    </w:p>
+    <w:p>
+      <w:pPr>
+        <w:pStyle w:val="a5"/>
+        <w:numPr>
+          <w:ilvl w:val="0"/>
+          <w:numId w:val="9"/>
+        </w:numPr>
+        <w:pBdr>
+          <w:top w:val="nil"/>
+          <w:left w:val="nil"/>
+          <w:bottom w:val="nil"/>
+          <w:right w:val="nil"/>
+          <w:between w:val="nil"/>
+        </w:pBdr>
+        <w:rPr>
+          <w:color w:val="38761D"/>
+        </w:rPr>
+      </w:pPr>
+      <w:r>
+        <w:rPr>
+          <w:color w:val="38761D"/>
+        </w:rPr>
+        <w:t>com.android.support:recyclerview-v7:27.1.1</w:t>
+      </w:r>
+    </w:p>
+    <w:p>
+      <w:pPr>
+        <w:pStyle w:val="a5"/>
+        <w:numPr>
+          <w:ilvl w:val="0"/>
+          <w:numId w:val="9"/>
+        </w:numPr>
+        <w:pBdr>
+          <w:top w:val="nil"/>
+          <w:left w:val="nil"/>
+          <w:bottom w:val="nil"/>
+          <w:right w:val="nil"/>
+          <w:between w:val="nil"/>
+        </w:pBdr>
+        <w:rPr>
+          <w:color w:val="38761D"/>
+        </w:rPr>
+      </w:pPr>
+      <w:r>
+        <w:rPr>
+          <w:color w:val="38761D"/>
+        </w:rPr>
+        <w:t>com.google.android.gms:play-services-analytics:10.2.4</w:t>
+      </w:r>
+    </w:p>
+    <w:p>
+      <w:pPr>
+        <w:pStyle w:val="a5"/>
+        <w:numPr>
+          <w:ilvl w:val="0"/>
+          <w:numId w:val="9"/>
+        </w:numPr>
+        <w:pBdr>
+          <w:top w:val="nil"/>
+          <w:left w:val="nil"/>
+          <w:bottom w:val="nil"/>
+          <w:right w:val="nil"/>
+          <w:between w:val="nil"/>
+        </w:pBdr>
+        <w:rPr>
+          <w:color w:val="38761D"/>
+        </w:rPr>
+      </w:pPr>
+      <w:r>
+        <w:rPr>
+          <w:color w:val="38761D"/>
+        </w:rPr>
+        <w:t>com.google.maps.android:android-maps-utils:0.5+</w:t>
+      </w:r>
+    </w:p>
+    <w:p>
+      <w:pPr>
+        <w:pBdr>
+          <w:top w:val="nil"/>
+          <w:left w:val="nil"/>
+          <w:bottom w:val="nil"/>
+          <w:right w:val="nil"/>
+          <w:between w:val="nil"/>
+        </w:pBdr>
+        <w:rPr>
+          <w:color w:val="38761D"/>
+        </w:rPr>
+      </w:pPr>
+    </w:p>
+    <w:p>
+      <w:pPr>
+        <w:pBdr>
+          <w:top w:val="nil"/>
+          <w:left w:val="nil"/>
+          <w:bottom w:val="nil"/>
+          <w:right w:val="nil"/>
+          <w:between w:val="nil"/>
+        </w:pBdr>
+        <w:rPr>
+          <w:color w:val="38761D"/>
+          <w:lang w:val="en-US"/>
+        </w:rPr>
+      </w:pPr>
+    </w:p>
+    <w:p>
+      <w:pPr>
+        <w:pBdr>
+          <w:top w:val="nil"/>
+          <w:left w:val="nil"/>
+          <w:bottom w:val="nil"/>
+          <w:right w:val="nil"/>
+          <w:between w:val="nil"/>
+        </w:pBdr>
+        <w:rPr>
           <w:color w:val="1155CC"/>
         </w:rPr>
       </w:pPr>
@@ -761,10 +1036,7 @@
       <w:bookmarkStart w:id="3" w:name="_zheq5430xrpq" w:colFirst="0" w:colLast="0"/>
       <w:bookmarkEnd w:id="3"/>
       <w:r>
-        <w:t>F</w:t>
-      </w:r>
-      <w:r>
-        <w:t>eatures</w:t>
+        <w:t>Features</w:t>
       </w:r>
     </w:p>
     <w:p>
@@ -810,37 +1082,12 @@
           <w:color w:val="38761D"/>
         </w:rPr>
       </w:pPr>
-      <w:proofErr w:type="spellStart"/>
-      <w:r>
-        <w:rPr>
-          <w:color w:val="38761D"/>
-          <w:lang w:val="ru-RU"/>
-        </w:rPr>
-        <w:t>Scan</w:t>
-      </w:r>
-      <w:proofErr w:type="spellEnd"/>
-      <w:r>
-        <w:rPr>
-          <w:color w:val="38761D"/>
-          <w:lang w:val="ru-RU"/>
-        </w:rPr>
-        <w:t xml:space="preserve"> QR </w:t>
-      </w:r>
-      <w:proofErr w:type="spellStart"/>
-      <w:r>
-        <w:rPr>
-          <w:color w:val="38761D"/>
-          <w:lang w:val="ru-RU"/>
-        </w:rPr>
-        <w:t>code</w:t>
-      </w:r>
-      <w:proofErr w:type="spellEnd"/>
-      <w:r>
-        <w:rPr>
-          <w:color w:val="38761D"/>
-          <w:lang w:val="ru-RU"/>
-        </w:rPr>
-        <w:t>,</w:t>
+      <w:r>
+        <w:rPr>
+          <w:color w:val="38761D"/>
+          <w:lang w:val="en-US"/>
+        </w:rPr>
+        <w:t>Scan QR code,</w:t>
       </w:r>
     </w:p>
     <w:p>
@@ -927,7 +1174,6 @@
         <w:rPr>
           <w:color w:val="38761D"/>
         </w:rPr>
-        <w:lastRenderedPageBreak/>
         <w:t>Sync data with a server</w:t>
       </w:r>
     </w:p>
@@ -978,21 +1224,7 @@
             <w:color w:val="1155CC"/>
             <w:u w:val="single"/>
           </w:rPr>
-          <w:t>www.nin</w:t>
-        </w:r>
-        <w:r>
-          <w:rPr>
-            <w:color w:val="1155CC"/>
-            <w:u w:val="single"/>
-          </w:rPr>
-          <w:t>j</w:t>
-        </w:r>
-        <w:r>
-          <w:rPr>
-            <w:color w:val="1155CC"/>
-            <w:u w:val="single"/>
-          </w:rPr>
-          <w:t>amock.com</w:t>
+          <w:t>www.ninjamock.com</w:t>
         </w:r>
       </w:hyperlink>
       <w:r>
@@ -1092,14 +1324,196 @@
       <w:pPr>
         <w:pStyle w:val="a5"/>
       </w:pPr>
+    </w:p>
+    <w:p>
+      <w:pPr>
+        <w:pStyle w:val="a5"/>
+      </w:pPr>
+    </w:p>
+    <w:p>
+      <w:pPr>
+        <w:pStyle w:val="a5"/>
+      </w:pPr>
+    </w:p>
+    <w:p>
+      <w:pPr>
+        <w:pStyle w:val="2"/>
+        <w:pBdr>
+          <w:top w:val="nil"/>
+          <w:left w:val="nil"/>
+          <w:bottom w:val="nil"/>
+          <w:right w:val="nil"/>
+          <w:between w:val="nil"/>
+        </w:pBdr>
+      </w:pPr>
+      <w:r>
+        <w:lastRenderedPageBreak/>
+        <w:t>Loading list of items</w:t>
+      </w:r>
+    </w:p>
+    <w:p>
+      <w:pPr>
+        <w:pStyle w:val="2"/>
+        <w:pBdr>
+          <w:top w:val="nil"/>
+          <w:left w:val="nil"/>
+          <w:bottom w:val="nil"/>
+          <w:right w:val="nil"/>
+          <w:between w:val="nil"/>
+        </w:pBdr>
+      </w:pPr>
+      <w:r>
+        <w:rPr>
+          <w:noProof/>
+          <w:color w:val="38761D"/>
+          <w:lang w:val="ru-RU"/>
+        </w:rPr>
+        <w:drawing>
+          <wp:inline distT="0" distB="0" distL="0" distR="0" wp14:anchorId="2A205D69" wp14:editId="36AC4882">
+            <wp:extent cx="1442700" cy="2747727"/>
+            <wp:effectExtent l="0" t="0" r="5715" b="0"/>
+            <wp:docPr id="1" name="Рисунок 1" descr="C:\Users\dekar\AppData\Local\Temp\Rar$DRa0.460\Loading.png"/>
+            <wp:cNvGraphicFramePr>
+              <a:graphicFrameLocks xmlns:a="http://schemas.openxmlformats.org/drawingml/2006/main" noChangeAspect="1"/>
+            </wp:cNvGraphicFramePr>
+            <a:graphic xmlns:a="http://schemas.openxmlformats.org/drawingml/2006/main">
+              <a:graphicData uri="http://schemas.openxmlformats.org/drawingml/2006/picture">
+                <pic:pic xmlns:pic="http://schemas.openxmlformats.org/drawingml/2006/picture">
+                  <pic:nvPicPr>
+                    <pic:cNvPr id="0" name="Picture 3" descr="C:\Users\dekar\AppData\Local\Temp\Rar$DRa0.460\Loading.png"/>
+                    <pic:cNvPicPr>
+                      <a:picLocks noChangeAspect="1" noChangeArrowheads="1"/>
+                    </pic:cNvPicPr>
+                  </pic:nvPicPr>
+                  <pic:blipFill>
+                    <a:blip r:embed="rId9" cstate="print">
+                      <a:extLst>
+                        <a:ext uri="{28A0092B-C50C-407E-A947-70E740481C1C}">
+                          <a14:useLocalDpi xmlns:a14="http://schemas.microsoft.com/office/drawing/2010/main" val="0"/>
+                        </a:ext>
+                      </a:extLst>
+                    </a:blip>
+                    <a:srcRect/>
+                    <a:stretch>
+                      <a:fillRect/>
+                    </a:stretch>
+                  </pic:blipFill>
+                  <pic:spPr bwMode="auto">
+                    <a:xfrm>
+                      <a:off x="0" y="0"/>
+                      <a:ext cx="1446124" cy="2754249"/>
+                    </a:xfrm>
+                    <a:prstGeom prst="rect">
+                      <a:avLst/>
+                    </a:prstGeom>
+                    <a:noFill/>
+                    <a:ln>
+                      <a:noFill/>
+                    </a:ln>
+                  </pic:spPr>
+                </pic:pic>
+              </a:graphicData>
+            </a:graphic>
+          </wp:inline>
+        </w:drawing>
+      </w:r>
+    </w:p>
+    <w:p/>
+    <w:p>
+      <w:pPr>
+        <w:pStyle w:val="2"/>
+        <w:pBdr>
+          <w:top w:val="nil"/>
+          <w:left w:val="nil"/>
+          <w:bottom w:val="nil"/>
+          <w:right w:val="nil"/>
+          <w:between w:val="nil"/>
+        </w:pBdr>
+      </w:pPr>
+      <w:r>
+        <w:t>Wrong credentials.</w:t>
+      </w:r>
+    </w:p>
+    <w:p>
+      <w:pPr>
+        <w:pStyle w:val="a5"/>
+      </w:pPr>
+    </w:p>
+    <w:p>
+      <w:pPr>
+        <w:pStyle w:val="a5"/>
+      </w:pPr>
+      <w:r>
+        <w:rPr>
+          <w:noProof/>
+          <w:color w:val="38761D"/>
+          <w:lang w:val="ru-RU"/>
+        </w:rPr>
+        <w:drawing>
+          <wp:inline distT="0" distB="0" distL="0" distR="0" wp14:anchorId="6BAF0BFF" wp14:editId="356C3431">
+            <wp:extent cx="1502119" cy="2860895"/>
+            <wp:effectExtent l="0" t="0" r="3175" b="0"/>
+            <wp:docPr id="8" name="Рисунок 8" descr="C:\Users\dekar\AppData\Local\Temp\Rar$DRa0.460\Wrong password.png"/>
+            <wp:cNvGraphicFramePr>
+              <a:graphicFrameLocks xmlns:a="http://schemas.openxmlformats.org/drawingml/2006/main" noChangeAspect="1"/>
+            </wp:cNvGraphicFramePr>
+            <a:graphic xmlns:a="http://schemas.openxmlformats.org/drawingml/2006/main">
+              <a:graphicData uri="http://schemas.openxmlformats.org/drawingml/2006/picture">
+                <pic:pic xmlns:pic="http://schemas.openxmlformats.org/drawingml/2006/picture">
+                  <pic:nvPicPr>
+                    <pic:cNvPr id="0" name="Picture 5" descr="C:\Users\dekar\AppData\Local\Temp\Rar$DRa0.460\Wrong password.png"/>
+                    <pic:cNvPicPr>
+                      <a:picLocks noChangeAspect="1" noChangeArrowheads="1"/>
+                    </pic:cNvPicPr>
+                  </pic:nvPicPr>
+                  <pic:blipFill>
+                    <a:blip r:embed="rId10" cstate="print">
+                      <a:extLst>
+                        <a:ext uri="{28A0092B-C50C-407E-A947-70E740481C1C}">
+                          <a14:useLocalDpi xmlns:a14="http://schemas.microsoft.com/office/drawing/2010/main" val="0"/>
+                        </a:ext>
+                      </a:extLst>
+                    </a:blip>
+                    <a:srcRect/>
+                    <a:stretch>
+                      <a:fillRect/>
+                    </a:stretch>
+                  </pic:blipFill>
+                  <pic:spPr bwMode="auto">
+                    <a:xfrm>
+                      <a:off x="0" y="0"/>
+                      <a:ext cx="1509892" cy="2875699"/>
+                    </a:xfrm>
+                    <a:prstGeom prst="rect">
+                      <a:avLst/>
+                    </a:prstGeom>
+                    <a:noFill/>
+                    <a:ln>
+                      <a:noFill/>
+                    </a:ln>
+                  </pic:spPr>
+                </pic:pic>
+              </a:graphicData>
+            </a:graphic>
+          </wp:inline>
+        </w:drawing>
+      </w:r>
+    </w:p>
+    <w:p>
+      <w:pPr>
+        <w:pStyle w:val="a5"/>
+      </w:pPr>
+    </w:p>
+    <w:p>
+      <w:pPr>
+        <w:pStyle w:val="a5"/>
+      </w:pPr>
       <w:r>
         <w:t xml:space="preserve">First screen of the app. You need sign in to be able to </w:t>
       </w:r>
-      <w:proofErr w:type="gramStart"/>
-      <w:r>
-        <w:t>sync</w:t>
-      </w:r>
-      <w:proofErr w:type="gramEnd"/>
+      <w:r>
+        <w:t>synchronize</w:t>
+      </w:r>
       <w:r>
         <w:t xml:space="preserve"> your data.</w:t>
       </w:r>
@@ -1152,7 +1566,7 @@
                     </pic:cNvPicPr>
                   </pic:nvPicPr>
                   <pic:blipFill>
-                    <a:blip r:embed="rId9" cstate="print">
+                    <a:blip r:embed="rId11" cstate="print">
                       <a:extLst>
                         <a:ext uri="{28A0092B-C50C-407E-A947-70E740481C1C}">
                           <a14:useLocalDpi xmlns:a14="http://schemas.microsoft.com/office/drawing/2010/main" val="0"/>
@@ -1194,6 +1608,70 @@
         <w:pStyle w:val="a5"/>
       </w:pPr>
       <w:r>
+        <w:rPr>
+          <w:noProof/>
+          <w:lang w:val="ru-RU"/>
+        </w:rPr>
+        <w:drawing>
+          <wp:inline distT="0" distB="0" distL="0" distR="0" wp14:anchorId="376B094E" wp14:editId="2050CC1B">
+            <wp:extent cx="3674356" cy="1928388"/>
+            <wp:effectExtent l="0" t="0" r="2540" b="0"/>
+            <wp:docPr id="9" name="Рисунок 9" descr="C:\Users\dekar\AppData\Local\Temp\Rar$DRa0.595\Page 1.png"/>
+            <wp:cNvGraphicFramePr>
+              <a:graphicFrameLocks xmlns:a="http://schemas.openxmlformats.org/drawingml/2006/main" noChangeAspect="1"/>
+            </wp:cNvGraphicFramePr>
+            <a:graphic xmlns:a="http://schemas.openxmlformats.org/drawingml/2006/main">
+              <a:graphicData uri="http://schemas.openxmlformats.org/drawingml/2006/picture">
+                <pic:pic xmlns:pic="http://schemas.openxmlformats.org/drawingml/2006/picture">
+                  <pic:nvPicPr>
+                    <pic:cNvPr id="0" name="Picture 6" descr="C:\Users\dekar\AppData\Local\Temp\Rar$DRa0.595\Page 1.png"/>
+                    <pic:cNvPicPr>
+                      <a:picLocks noChangeAspect="1" noChangeArrowheads="1"/>
+                    </pic:cNvPicPr>
+                  </pic:nvPicPr>
+                  <pic:blipFill>
+                    <a:blip r:embed="rId12" cstate="print">
+                      <a:extLst>
+                        <a:ext uri="{28A0092B-C50C-407E-A947-70E740481C1C}">
+                          <a14:useLocalDpi xmlns:a14="http://schemas.microsoft.com/office/drawing/2010/main" val="0"/>
+                        </a:ext>
+                      </a:extLst>
+                    </a:blip>
+                    <a:srcRect/>
+                    <a:stretch>
+                      <a:fillRect/>
+                    </a:stretch>
+                  </pic:blipFill>
+                  <pic:spPr bwMode="auto">
+                    <a:xfrm>
+                      <a:off x="0" y="0"/>
+                      <a:ext cx="3689830" cy="1936509"/>
+                    </a:xfrm>
+                    <a:prstGeom prst="rect">
+                      <a:avLst/>
+                    </a:prstGeom>
+                    <a:noFill/>
+                    <a:ln>
+                      <a:noFill/>
+                    </a:ln>
+                  </pic:spPr>
+                </pic:pic>
+              </a:graphicData>
+            </a:graphic>
+          </wp:inline>
+        </w:drawing>
+      </w:r>
+    </w:p>
+    <w:p>
+      <w:pPr>
+        <w:pStyle w:val="a5"/>
+      </w:pPr>
+    </w:p>
+    <w:p>
+      <w:pPr>
+        <w:pStyle w:val="a5"/>
+      </w:pPr>
+      <w:r>
         <w:t>This is a list of items with FAB “scan code” button. Buttons for search, edit and remove are also available.</w:t>
       </w:r>
     </w:p>
@@ -1201,6 +1679,22 @@
       <w:pPr>
         <w:pStyle w:val="a5"/>
       </w:pPr>
+      <w:r>
+        <w:t xml:space="preserve">Landscape and portrait design list of items. Selected item </w:t>
+      </w:r>
+      <w:proofErr w:type="gramStart"/>
+      <w:r>
+        <w:t>is highlighted</w:t>
+      </w:r>
+      <w:proofErr w:type="gramEnd"/>
+      <w:r>
+        <w:t xml:space="preserve"> in menu.</w:t>
+      </w:r>
+    </w:p>
+    <w:p>
+      <w:pPr>
+        <w:pStyle w:val="a5"/>
+      </w:pPr>
     </w:p>
     <w:p>
       <w:pPr>
@@ -1214,6 +1708,7 @@
         </w:pBdr>
       </w:pPr>
       <w:r>
+        <w:lastRenderedPageBreak/>
         <w:t>Item details</w:t>
       </w:r>
     </w:p>
@@ -1241,7 +1736,7 @@
                     </pic:cNvPicPr>
                   </pic:nvPicPr>
                   <pic:blipFill>
-                    <a:blip r:embed="rId10" cstate="print">
+                    <a:blip r:embed="rId13" cstate="print">
                       <a:extLst>
                         <a:ext uri="{28A0092B-C50C-407E-A947-70E740481C1C}">
                           <a14:useLocalDpi xmlns:a14="http://schemas.microsoft.com/office/drawing/2010/main" val="0"/>
@@ -1278,11 +1773,9 @@
       <w:r>
         <w:t xml:space="preserve">Item details view </w:t>
       </w:r>
-      <w:proofErr w:type="gramStart"/>
-      <w:r>
-        <w:t>includes:</w:t>
-      </w:r>
-      <w:proofErr w:type="gramEnd"/>
+      <w:r>
+        <w:t>includes</w:t>
+      </w:r>
       <w:r>
         <w:t xml:space="preserve"> fields to edit name and description of an item, you can upload photo, share a link on item with your friends, or show QR code. </w:t>
       </w:r>
@@ -1299,7 +1792,6 @@
         </w:pBdr>
       </w:pPr>
       <w:r>
-        <w:lastRenderedPageBreak/>
         <w:t>Show QR code</w:t>
       </w:r>
     </w:p>
@@ -1327,7 +1819,7 @@
                     </pic:cNvPicPr>
                   </pic:nvPicPr>
                   <pic:blipFill>
-                    <a:blip r:embed="rId11" cstate="print">
+                    <a:blip r:embed="rId14" cstate="print">
                       <a:extLst>
                         <a:ext uri="{28A0092B-C50C-407E-A947-70E740481C1C}">
                           <a14:useLocalDpi xmlns:a14="http://schemas.microsoft.com/office/drawing/2010/main" val="0"/>
@@ -1404,6 +1896,7 @@
           <w:noProof/>
           <w:lang w:val="ru-RU"/>
         </w:rPr>
+        <w:lastRenderedPageBreak/>
         <w:drawing>
           <wp:inline distT="0" distB="0" distL="0" distR="0" wp14:anchorId="662E3887" wp14:editId="163B7A12">
             <wp:extent cx="1542534" cy="2939143"/>
@@ -1422,7 +1915,7 @@
                     </pic:cNvPicPr>
                   </pic:nvPicPr>
                   <pic:blipFill>
-                    <a:blip r:embed="rId12" cstate="print">
+                    <a:blip r:embed="rId15" cstate="print">
                       <a:extLst>
                         <a:ext uri="{28A0092B-C50C-407E-A947-70E740481C1C}">
                           <a14:useLocalDpi xmlns:a14="http://schemas.microsoft.com/office/drawing/2010/main" val="0"/>
@@ -1479,7 +1972,6 @@
       <w:bookmarkStart w:id="6" w:name="_gvcvmae8jn8u" w:colFirst="0" w:colLast="0"/>
       <w:bookmarkEnd w:id="6"/>
       <w:r>
-        <w:lastRenderedPageBreak/>
         <w:t>Key Considerations</w:t>
       </w:r>
     </w:p>
@@ -1554,6 +2046,295 @@
           <w:right w:val="nil"/>
           <w:between w:val="nil"/>
         </w:pBdr>
+        <w:rPr>
+          <w:color w:val="38761D"/>
+        </w:rPr>
+      </w:pPr>
+      <w:r>
+        <w:rPr>
+          <w:color w:val="38761D"/>
+        </w:rPr>
+        <w:t xml:space="preserve">REST interface </w:t>
+      </w:r>
+      <w:proofErr w:type="gramStart"/>
+      <w:r>
+        <w:rPr>
+          <w:color w:val="38761D"/>
+        </w:rPr>
+        <w:t>will be provided</w:t>
+      </w:r>
+      <w:proofErr w:type="gramEnd"/>
+      <w:r>
+        <w:rPr>
+          <w:color w:val="38761D"/>
+        </w:rPr>
+        <w:t>:</w:t>
+      </w:r>
+    </w:p>
+    <w:p>
+      <w:pPr>
+        <w:pStyle w:val="a5"/>
+        <w:numPr>
+          <w:ilvl w:val="0"/>
+          <w:numId w:val="10"/>
+        </w:numPr>
+        <w:pBdr>
+          <w:top w:val="nil"/>
+          <w:left w:val="nil"/>
+          <w:bottom w:val="nil"/>
+          <w:right w:val="nil"/>
+          <w:between w:val="nil"/>
+        </w:pBdr>
+        <w:rPr>
+          <w:color w:val="38761D"/>
+        </w:rPr>
+      </w:pPr>
+      <w:r>
+        <w:rPr>
+          <w:color w:val="38761D"/>
+        </w:rPr>
+        <w:t>POST http://qr4all.ru/signin – for authorization,</w:t>
+      </w:r>
+    </w:p>
+    <w:p>
+      <w:pPr>
+        <w:pStyle w:val="a5"/>
+        <w:numPr>
+          <w:ilvl w:val="0"/>
+          <w:numId w:val="10"/>
+        </w:numPr>
+        <w:pBdr>
+          <w:top w:val="nil"/>
+          <w:left w:val="nil"/>
+          <w:bottom w:val="nil"/>
+          <w:right w:val="nil"/>
+          <w:between w:val="nil"/>
+        </w:pBdr>
+        <w:rPr>
+          <w:color w:val="38761D"/>
+        </w:rPr>
+      </w:pPr>
+      <w:r>
+        <w:rPr>
+          <w:color w:val="38761D"/>
+        </w:rPr>
+        <w:t xml:space="preserve">POST </w:t>
+      </w:r>
+      <w:hyperlink r:id="rId16" w:history="1">
+        <w:r>
+          <w:rPr>
+            <w:rStyle w:val="a8"/>
+          </w:rPr>
+          <w:t>http://qr4all.ru/signup</w:t>
+        </w:r>
+      </w:hyperlink>
+      <w:r>
+        <w:rPr>
+          <w:color w:val="38761D"/>
+        </w:rPr>
+        <w:t xml:space="preserve"> - for registration</w:t>
+      </w:r>
+    </w:p>
+    <w:p>
+      <w:pPr>
+        <w:pStyle w:val="a5"/>
+        <w:numPr>
+          <w:ilvl w:val="0"/>
+          <w:numId w:val="10"/>
+        </w:numPr>
+        <w:pBdr>
+          <w:top w:val="nil"/>
+          <w:left w:val="nil"/>
+          <w:bottom w:val="nil"/>
+          <w:right w:val="nil"/>
+          <w:between w:val="nil"/>
+        </w:pBdr>
+        <w:rPr>
+          <w:color w:val="38761D"/>
+        </w:rPr>
+      </w:pPr>
+      <w:r>
+        <w:rPr>
+          <w:color w:val="38761D"/>
+        </w:rPr>
+        <w:t xml:space="preserve">GET </w:t>
+      </w:r>
+      <w:hyperlink r:id="rId17" w:history="1">
+        <w:r>
+          <w:rPr>
+            <w:rStyle w:val="a8"/>
+          </w:rPr>
+          <w:t>http://qr4all.ru/list</w:t>
+        </w:r>
+      </w:hyperlink>
+      <w:r>
+        <w:rPr>
+          <w:color w:val="38761D"/>
+        </w:rPr>
+        <w:t xml:space="preserve"> - list of items for current user. A “keywords” parameter is available to get search available.</w:t>
+      </w:r>
+    </w:p>
+    <w:p>
+      <w:pPr>
+        <w:pStyle w:val="a5"/>
+        <w:numPr>
+          <w:ilvl w:val="0"/>
+          <w:numId w:val="10"/>
+        </w:numPr>
+        <w:pBdr>
+          <w:top w:val="nil"/>
+          <w:left w:val="nil"/>
+          <w:bottom w:val="nil"/>
+          <w:right w:val="nil"/>
+          <w:between w:val="nil"/>
+        </w:pBdr>
+        <w:rPr>
+          <w:color w:val="38761D"/>
+        </w:rPr>
+      </w:pPr>
+      <w:r>
+        <w:rPr>
+          <w:color w:val="38761D"/>
+        </w:rPr>
+        <w:t xml:space="preserve">GET </w:t>
+      </w:r>
+      <w:hyperlink r:id="rId18" w:history="1">
+        <w:r>
+          <w:rPr>
+            <w:rStyle w:val="a8"/>
+          </w:rPr>
+          <w:t>http://qr4all.ru/edit</w:t>
+        </w:r>
+      </w:hyperlink>
+      <w:r>
+        <w:rPr>
+          <w:color w:val="38761D"/>
+        </w:rPr>
+        <w:t xml:space="preserve"> - create new item,</w:t>
+      </w:r>
+    </w:p>
+    <w:p>
+      <w:pPr>
+        <w:pStyle w:val="a5"/>
+        <w:numPr>
+          <w:ilvl w:val="0"/>
+          <w:numId w:val="10"/>
+        </w:numPr>
+        <w:pBdr>
+          <w:top w:val="nil"/>
+          <w:left w:val="nil"/>
+          <w:bottom w:val="nil"/>
+          <w:right w:val="nil"/>
+          <w:between w:val="nil"/>
+        </w:pBdr>
+        <w:rPr>
+          <w:color w:val="38761D"/>
+        </w:rPr>
+      </w:pPr>
+      <w:r>
+        <w:rPr>
+          <w:color w:val="38761D"/>
+        </w:rPr>
+        <w:t xml:space="preserve">POST </w:t>
+      </w:r>
+      <w:hyperlink r:id="rId19" w:history="1">
+        <w:r>
+          <w:rPr>
+            <w:rStyle w:val="a8"/>
+          </w:rPr>
+          <w:t>http://qr4all.ru/edit/1</w:t>
+        </w:r>
+      </w:hyperlink>
+      <w:r>
+        <w:rPr>
+          <w:color w:val="38761D"/>
+        </w:rPr>
+        <w:t xml:space="preserve"> - edit item id 1</w:t>
+      </w:r>
+    </w:p>
+    <w:p>
+      <w:pPr>
+        <w:pStyle w:val="a5"/>
+        <w:numPr>
+          <w:ilvl w:val="0"/>
+          <w:numId w:val="10"/>
+        </w:numPr>
+        <w:pBdr>
+          <w:top w:val="nil"/>
+          <w:left w:val="nil"/>
+          <w:bottom w:val="nil"/>
+          <w:right w:val="nil"/>
+          <w:between w:val="nil"/>
+        </w:pBdr>
+        <w:rPr>
+          <w:color w:val="38761D"/>
+        </w:rPr>
+      </w:pPr>
+      <w:r>
+        <w:rPr>
+          <w:color w:val="38761D"/>
+        </w:rPr>
+        <w:t xml:space="preserve">POST </w:t>
+      </w:r>
+      <w:hyperlink r:id="rId20" w:history="1">
+        <w:r>
+          <w:rPr>
+            <w:rStyle w:val="a8"/>
+          </w:rPr>
+          <w:t>http://qr4all.ru/delete/1 - removes item 1</w:t>
+        </w:r>
+      </w:hyperlink>
+    </w:p>
+    <w:p>
+      <w:pPr>
+        <w:pStyle w:val="a5"/>
+        <w:numPr>
+          <w:ilvl w:val="0"/>
+          <w:numId w:val="10"/>
+        </w:numPr>
+        <w:pBdr>
+          <w:top w:val="nil"/>
+          <w:left w:val="nil"/>
+          <w:bottom w:val="nil"/>
+          <w:right w:val="nil"/>
+          <w:between w:val="nil"/>
+        </w:pBdr>
+        <w:rPr>
+          <w:color w:val="38761D"/>
+        </w:rPr>
+      </w:pPr>
+      <w:r>
+        <w:rPr>
+          <w:color w:val="38761D"/>
+        </w:rPr>
+        <w:t xml:space="preserve">GET </w:t>
+      </w:r>
+      <w:hyperlink r:id="rId21" w:history="1">
+        <w:r>
+          <w:rPr>
+            <w:rStyle w:val="a8"/>
+          </w:rPr>
+          <w:t>http://qr4all.ru/code/1</w:t>
+        </w:r>
+      </w:hyperlink>
+      <w:r>
+        <w:rPr>
+          <w:color w:val="38761D"/>
+        </w:rPr>
+        <w:t xml:space="preserve"> - get code for item 1</w:t>
+      </w:r>
+      <w:bookmarkStart w:id="8" w:name="_GoBack"/>
+      <w:bookmarkEnd w:id="8"/>
+    </w:p>
+    <w:p>
+      <w:pPr>
+        <w:pBdr>
+          <w:top w:val="nil"/>
+          <w:left w:val="nil"/>
+          <w:bottom w:val="nil"/>
+          <w:right w:val="nil"/>
+          <w:between w:val="nil"/>
+        </w:pBdr>
       </w:pPr>
     </w:p>
     <w:p>
@@ -1567,8 +2348,8 @@
           <w:between w:val="nil"/>
         </w:pBdr>
       </w:pPr>
-      <w:bookmarkStart w:id="8" w:name="_gw69vjn1ico0" w:colFirst="0" w:colLast="0"/>
-      <w:bookmarkEnd w:id="8"/>
+      <w:bookmarkStart w:id="9" w:name="_gw69vjn1ico0" w:colFirst="0" w:colLast="0"/>
+      <w:bookmarkEnd w:id="9"/>
       <w:r>
         <w:t>Describe any edge or corner cases in the UX.</w:t>
       </w:r>
@@ -1671,9 +2452,10 @@
           <w:between w:val="nil"/>
         </w:pBdr>
       </w:pPr>
-      <w:bookmarkStart w:id="9" w:name="_6yqqubmw5bs" w:colFirst="0" w:colLast="0"/>
-      <w:bookmarkEnd w:id="9"/>
-      <w:r>
+      <w:bookmarkStart w:id="10" w:name="_6yqqubmw5bs" w:colFirst="0" w:colLast="0"/>
+      <w:bookmarkEnd w:id="10"/>
+      <w:r>
+        <w:lastRenderedPageBreak/>
         <w:t xml:space="preserve">Describe any libraries you’ll be using and share </w:t>
       </w:r>
       <w:proofErr w:type="gramStart"/>
@@ -1718,13 +2500,7 @@
         <w:rPr>
           <w:color w:val="212121"/>
         </w:rPr>
-        <w:t>Mobile Vision API</w:t>
-      </w:r>
-      <w:r>
-        <w:rPr>
-          <w:color w:val="212121"/>
-        </w:rPr>
-        <w:t xml:space="preserve"> for scan QR codes</w:t>
+        <w:t>Mobile Vision API for scan QR codes</w:t>
       </w:r>
       <w:r>
         <w:rPr>
@@ -1802,16 +2578,10 @@
           <w:between w:val="nil"/>
         </w:pBdr>
       </w:pPr>
-      <w:bookmarkStart w:id="10" w:name="_qrxg682nywe6" w:colFirst="0" w:colLast="0"/>
-      <w:bookmarkEnd w:id="10"/>
-      <w:r>
-        <w:t>D</w:t>
-      </w:r>
-      <w:r>
-        <w:t>escribe how you will im</w:t>
-      </w:r>
-      <w:r>
-        <w:t>plement Google Play Services or other external services.</w:t>
+      <w:bookmarkStart w:id="11" w:name="_qrxg682nywe6" w:colFirst="0" w:colLast="0"/>
+      <w:bookmarkEnd w:id="11"/>
+      <w:r>
+        <w:t>Describe how you will implement Google Play Services or other external services.</w:t>
       </w:r>
     </w:p>
     <w:p>
@@ -1911,8 +2681,8 @@
           <w:between w:val="nil"/>
         </w:pBdr>
       </w:pPr>
-      <w:bookmarkStart w:id="11" w:name="_v518bncmggeg" w:colFirst="0" w:colLast="0"/>
-      <w:bookmarkEnd w:id="11"/>
+      <w:bookmarkStart w:id="12" w:name="_v518bncmggeg" w:colFirst="0" w:colLast="0"/>
+      <w:bookmarkEnd w:id="12"/>
       <w:r>
         <w:t>Next Steps: Required Tasks</w:t>
       </w:r>
@@ -1930,31 +2700,6 @@
     </w:p>
     <w:p>
       <w:pPr>
-        <w:pBdr>
-          <w:top w:val="nil"/>
-          <w:left w:val="nil"/>
-          <w:bottom w:val="nil"/>
-          <w:right w:val="nil"/>
-          <w:between w:val="nil"/>
-        </w:pBdr>
-      </w:pPr>
-      <w:r>
-        <w:t>This is the section where you can take the main features of your app (declared above) and break them down into tangible technical tasks that you can complete one at a time until you have a finished app.</w:t>
-      </w:r>
-    </w:p>
-    <w:p>
-      <w:pPr>
-        <w:pBdr>
-          <w:top w:val="nil"/>
-          <w:left w:val="nil"/>
-          <w:bottom w:val="nil"/>
-          <w:right w:val="nil"/>
-          <w:between w:val="nil"/>
-        </w:pBdr>
-      </w:pPr>
-    </w:p>
-    <w:p>
-      <w:pPr>
         <w:pStyle w:val="2"/>
         <w:pBdr>
           <w:top w:val="nil"/>
@@ -1964,8 +2709,8 @@
           <w:between w:val="nil"/>
         </w:pBdr>
       </w:pPr>
-      <w:bookmarkStart w:id="12" w:name="_8oe8zpk3qsmp" w:colFirst="0" w:colLast="0"/>
-      <w:bookmarkEnd w:id="12"/>
+      <w:bookmarkStart w:id="13" w:name="_8oe8zpk3qsmp" w:colFirst="0" w:colLast="0"/>
+      <w:bookmarkEnd w:id="13"/>
       <w:r>
         <w:t>Task 1: Project Setup</w:t>
       </w:r>
@@ -2037,13 +2782,10 @@
           <w:between w:val="nil"/>
         </w:pBdr>
       </w:pPr>
-      <w:bookmarkStart w:id="13" w:name="_rzllsk6uqztx" w:colFirst="0" w:colLast="0"/>
-      <w:bookmarkEnd w:id="13"/>
-      <w:r>
-        <w:t xml:space="preserve">Task 2: </w:t>
-      </w:r>
-      <w:r>
-        <w:t xml:space="preserve">Implement </w:t>
+      <w:bookmarkStart w:id="14" w:name="_rzllsk6uqztx" w:colFirst="0" w:colLast="0"/>
+      <w:bookmarkEnd w:id="14"/>
+      <w:r>
+        <w:t xml:space="preserve">Task 2: Implement </w:t>
       </w:r>
       <w:r>
         <w:t>Authorization</w:t>
@@ -2088,7 +2830,6 @@
         </w:numPr>
       </w:pPr>
       <w:r>
-        <w:lastRenderedPageBreak/>
         <w:t xml:space="preserve">Create </w:t>
       </w:r>
       <w:proofErr w:type="spellStart"/>
@@ -2143,8 +2884,8 @@
           <w:color w:val="274E13"/>
         </w:rPr>
       </w:pPr>
-      <w:bookmarkStart w:id="14" w:name="_fdmohs7hes" w:colFirst="0" w:colLast="0"/>
-      <w:bookmarkEnd w:id="14"/>
+      <w:bookmarkStart w:id="15" w:name="_fdmohs7hes" w:colFirst="0" w:colLast="0"/>
+      <w:bookmarkEnd w:id="15"/>
       <w:r>
         <w:t xml:space="preserve">Task 3: </w:t>
       </w:r>
@@ -2283,8 +3024,8 @@
           <w:color w:val="38761D"/>
         </w:rPr>
       </w:pPr>
-      <w:bookmarkStart w:id="15" w:name="_umfwsvmx7tpn" w:colFirst="0" w:colLast="0"/>
-      <w:bookmarkEnd w:id="15"/>
+      <w:bookmarkStart w:id="16" w:name="_umfwsvmx7tpn" w:colFirst="0" w:colLast="0"/>
+      <w:bookmarkEnd w:id="16"/>
       <w:r>
         <w:t xml:space="preserve">Task 4: </w:t>
       </w:r>
@@ -2454,9 +3195,10 @@
           <w:color w:val="38761D"/>
         </w:rPr>
       </w:pPr>
-      <w:bookmarkStart w:id="16" w:name="_kjidlkq4xm3u" w:colFirst="0" w:colLast="0"/>
-      <w:bookmarkEnd w:id="16"/>
-      <w:r>
+      <w:bookmarkStart w:id="17" w:name="_kjidlkq4xm3u" w:colFirst="0" w:colLast="0"/>
+      <w:bookmarkEnd w:id="17"/>
+      <w:r>
+        <w:lastRenderedPageBreak/>
         <w:t>Task 5:</w:t>
       </w:r>
       <w:r>
@@ -2708,86 +3450,15 @@
           <w:between w:val="nil"/>
         </w:pBdr>
       </w:pPr>
-    </w:p>
-    <w:p>
-      <w:pPr>
-        <w:pBdr>
-          <w:top w:val="nil"/>
-          <w:left w:val="nil"/>
-          <w:bottom w:val="nil"/>
-          <w:right w:val="nil"/>
-          <w:between w:val="nil"/>
-        </w:pBdr>
-      </w:pPr>
-    </w:p>
-    <w:p>
-      <w:pPr>
-        <w:pBdr>
-          <w:top w:val="nil"/>
-          <w:left w:val="nil"/>
-          <w:bottom w:val="nil"/>
-          <w:right w:val="nil"/>
-          <w:between w:val="nil"/>
-        </w:pBdr>
-      </w:pPr>
-    </w:p>
-    <w:p>
-      <w:pPr>
-        <w:pBdr>
-          <w:top w:val="nil"/>
-          <w:left w:val="nil"/>
-          <w:bottom w:val="nil"/>
-          <w:right w:val="nil"/>
-          <w:between w:val="nil"/>
-        </w:pBdr>
-      </w:pPr>
-    </w:p>
-    <w:p>
-      <w:pPr>
-        <w:pBdr>
-          <w:top w:val="nil"/>
-          <w:left w:val="nil"/>
-          <w:bottom w:val="nil"/>
-          <w:right w:val="nil"/>
-          <w:between w:val="nil"/>
-        </w:pBdr>
-      </w:pPr>
-      <w:r>
-        <w:t xml:space="preserve">Add as many tasks as you need to complete your app. </w:t>
-      </w:r>
-    </w:p>
-    <w:p>
-      <w:pPr>
-        <w:pBdr>
-          <w:top w:val="nil"/>
-          <w:left w:val="nil"/>
-          <w:bottom w:val="nil"/>
-          <w:right w:val="nil"/>
-          <w:between w:val="nil"/>
-        </w:pBdr>
-      </w:pPr>
-    </w:p>
-    <w:p>
-      <w:pPr>
-        <w:pBdr>
-          <w:top w:val="nil"/>
-          <w:left w:val="nil"/>
-          <w:bottom w:val="nil"/>
-          <w:right w:val="nil"/>
-          <w:between w:val="nil"/>
-        </w:pBdr>
-      </w:pPr>
       <w:r>
         <w:pict>
           <v:rect id="_x0000_i1026" style="width:0;height:1.5pt" o:hralign="center" o:hrstd="t" o:hr="t" fillcolor="#a0a0a0" stroked="f"/>
         </w:pict>
       </w:r>
-      <w:bookmarkStart w:id="17" w:name="_GoBack"/>
-      <w:bookmarkEnd w:id="17"/>
     </w:p>
     <w:sectPr>
-      <w:headerReference w:type="default" r:id="rId13"/>
-      <w:footerReference w:type="default" r:id="rId14"/>
+      <w:headerReference w:type="default" r:id="rId22"/>
+      <w:footerReference w:type="default" r:id="rId23"/>
       <w:pgSz w:w="12240" w:h="15840"/>
       <w:pgMar w:top="1440" w:right="1440" w:bottom="1440" w:left="1440" w:header="0" w:footer="720" w:gutter="0"/>
       <w:pgNumType w:start="1"/>
@@ -2848,7 +3519,7 @@
       <w:rPr>
         <w:noProof/>
       </w:rPr>
-      <w:t>4</w:t>
+      <w:t>8</w:t>
     </w:r>
     <w:r>
       <w:fldChar w:fldCharType="end"/>
@@ -3023,6 +3694,119 @@
     </w:lvl>
   </w:abstractNum>
   <w:abstractNum w:abstractNumId="1" w15:restartNumberingAfterBreak="0">
+    <w:nsid w:val="16BE233E"/>
+    <w:multiLevelType w:val="hybridMultilevel"/>
+    <w:tmpl w:val="79483BE4"/>
+    <w:lvl w:ilvl="0" w:tplc="04190001">
+      <w:start w:val="1"/>
+      <w:numFmt w:val="bullet"/>
+      <w:lvlText w:val=""/>
+      <w:lvlJc w:val="left"/>
+      <w:pPr>
+        <w:ind w:left="720" w:hanging="360"/>
+      </w:pPr>
+      <w:rPr>
+        <w:rFonts w:ascii="Symbol" w:hAnsi="Symbol" w:hint="default"/>
+      </w:rPr>
+    </w:lvl>
+    <w:lvl w:ilvl="1" w:tplc="04190003" w:tentative="1">
+      <w:start w:val="1"/>
+      <w:numFmt w:val="bullet"/>
+      <w:lvlText w:val="o"/>
+      <w:lvlJc w:val="left"/>
+      <w:pPr>
+        <w:ind w:left="1440" w:hanging="360"/>
+      </w:pPr>
+      <w:rPr>
+        <w:rFonts w:ascii="Courier New" w:hAnsi="Courier New" w:cs="Courier New" w:hint="default"/>
+      </w:rPr>
+    </w:lvl>
+    <w:lvl w:ilvl="2" w:tplc="04190005" w:tentative="1">
+      <w:start w:val="1"/>
+      <w:numFmt w:val="bullet"/>
+      <w:lvlText w:val=""/>
+      <w:lvlJc w:val="left"/>
+      <w:pPr>
+        <w:ind w:left="2160" w:hanging="360"/>
+      </w:pPr>
+      <w:rPr>
+        <w:rFonts w:ascii="Wingdings" w:hAnsi="Wingdings" w:hint="default"/>
+      </w:rPr>
+    </w:lvl>
+    <w:lvl w:ilvl="3" w:tplc="04190001" w:tentative="1">
+      <w:start w:val="1"/>
+      <w:numFmt w:val="bullet"/>
+      <w:lvlText w:val=""/>
+      <w:lvlJc w:val="left"/>
+      <w:pPr>
+        <w:ind w:left="2880" w:hanging="360"/>
+      </w:pPr>
+      <w:rPr>
+        <w:rFonts w:ascii="Symbol" w:hAnsi="Symbol" w:hint="default"/>
+      </w:rPr>
+    </w:lvl>
+    <w:lvl w:ilvl="4" w:tplc="04190003" w:tentative="1">
+      <w:start w:val="1"/>
+      <w:numFmt w:val="bullet"/>
+      <w:lvlText w:val="o"/>
+      <w:lvlJc w:val="left"/>
+      <w:pPr>
+        <w:ind w:left="3600" w:hanging="360"/>
+      </w:pPr>
+      <w:rPr>
+        <w:rFonts w:ascii="Courier New" w:hAnsi="Courier New" w:cs="Courier New" w:hint="default"/>
+      </w:rPr>
+    </w:lvl>
+    <w:lvl w:ilvl="5" w:tplc="04190005" w:tentative="1">
+      <w:start w:val="1"/>
+      <w:numFmt w:val="bullet"/>
+      <w:lvlText w:val=""/>
+      <w:lvlJc w:val="left"/>
+      <w:pPr>
+        <w:ind w:left="4320" w:hanging="360"/>
+      </w:pPr>
+      <w:rPr>
+        <w:rFonts w:ascii="Wingdings" w:hAnsi="Wingdings" w:hint="default"/>
+      </w:rPr>
+    </w:lvl>
+    <w:lvl w:ilvl="6" w:tplc="04190001" w:tentative="1">
+      <w:start w:val="1"/>
+      <w:numFmt w:val="bullet"/>
+      <w:lvlText w:val=""/>
+      <w:lvlJc w:val="left"/>
+      <w:pPr>
+        <w:ind w:left="5040" w:hanging="360"/>
+      </w:pPr>
+      <w:rPr>
+        <w:rFonts w:ascii="Symbol" w:hAnsi="Symbol" w:hint="default"/>
+      </w:rPr>
+    </w:lvl>
+    <w:lvl w:ilvl="7" w:tplc="04190003" w:tentative="1">
+      <w:start w:val="1"/>
+      <w:numFmt w:val="bullet"/>
+      <w:lvlText w:val="o"/>
+      <w:lvlJc w:val="left"/>
+      <w:pPr>
+        <w:ind w:left="5760" w:hanging="360"/>
+      </w:pPr>
+      <w:rPr>
+        <w:rFonts w:ascii="Courier New" w:hAnsi="Courier New" w:cs="Courier New" w:hint="default"/>
+      </w:rPr>
+    </w:lvl>
+    <w:lvl w:ilvl="8" w:tplc="04190005" w:tentative="1">
+      <w:start w:val="1"/>
+      <w:numFmt w:val="bullet"/>
+      <w:lvlText w:val=""/>
+      <w:lvlJc w:val="left"/>
+      <w:pPr>
+        <w:ind w:left="6480" w:hanging="360"/>
+      </w:pPr>
+      <w:rPr>
+        <w:rFonts w:ascii="Wingdings" w:hAnsi="Wingdings" w:hint="default"/>
+      </w:rPr>
+    </w:lvl>
+  </w:abstractNum>
+  <w:abstractNum w:abstractNumId="2" w15:restartNumberingAfterBreak="0">
     <w:nsid w:val="20DA0135"/>
     <w:multiLevelType w:val="hybridMultilevel"/>
     <w:tmpl w:val="1F3A72A2"/>
@@ -3135,7 +3919,7 @@
       </w:rPr>
     </w:lvl>
   </w:abstractNum>
-  <w:abstractNum w:abstractNumId="2" w15:restartNumberingAfterBreak="0">
+  <w:abstractNum w:abstractNumId="3" w15:restartNumberingAfterBreak="0">
     <w:nsid w:val="29612A50"/>
     <w:multiLevelType w:val="multilevel"/>
     <w:tmpl w:val="144C2B5E"/>
@@ -3248,7 +4032,7 @@
       </w:rPr>
     </w:lvl>
   </w:abstractNum>
-  <w:abstractNum w:abstractNumId="3" w15:restartNumberingAfterBreak="0">
+  <w:abstractNum w:abstractNumId="4" w15:restartNumberingAfterBreak="0">
     <w:nsid w:val="2E1B73FD"/>
     <w:multiLevelType w:val="hybridMultilevel"/>
     <w:tmpl w:val="FA9CD422"/>
@@ -3361,7 +4145,7 @@
       </w:rPr>
     </w:lvl>
   </w:abstractNum>
-  <w:abstractNum w:abstractNumId="4" w15:restartNumberingAfterBreak="0">
+  <w:abstractNum w:abstractNumId="5" w15:restartNumberingAfterBreak="0">
     <w:nsid w:val="2E9D7A5F"/>
     <w:multiLevelType w:val="hybridMultilevel"/>
     <w:tmpl w:val="E2C2D17E"/>
@@ -3474,7 +4258,7 @@
       </w:rPr>
     </w:lvl>
   </w:abstractNum>
-  <w:abstractNum w:abstractNumId="5" w15:restartNumberingAfterBreak="0">
+  <w:abstractNum w:abstractNumId="6" w15:restartNumberingAfterBreak="0">
     <w:nsid w:val="4B332EA3"/>
     <w:multiLevelType w:val="multilevel"/>
     <w:tmpl w:val="DD9E8372"/>
@@ -3587,7 +4371,7 @@
       </w:rPr>
     </w:lvl>
   </w:abstractNum>
-  <w:abstractNum w:abstractNumId="6" w15:restartNumberingAfterBreak="0">
+  <w:abstractNum w:abstractNumId="7" w15:restartNumberingAfterBreak="0">
     <w:nsid w:val="4E7C2BA8"/>
     <w:multiLevelType w:val="multilevel"/>
     <w:tmpl w:val="2D3A725E"/>
@@ -3700,7 +4484,120 @@
       </w:rPr>
     </w:lvl>
   </w:abstractNum>
-  <w:abstractNum w:abstractNumId="7" w15:restartNumberingAfterBreak="0">
+  <w:abstractNum w:abstractNumId="8" w15:restartNumberingAfterBreak="0">
+    <w:nsid w:val="56990602"/>
+    <w:multiLevelType w:val="hybridMultilevel"/>
+    <w:tmpl w:val="65CA9654"/>
+    <w:lvl w:ilvl="0" w:tplc="04190001">
+      <w:start w:val="1"/>
+      <w:numFmt w:val="bullet"/>
+      <w:lvlText w:val=""/>
+      <w:lvlJc w:val="left"/>
+      <w:pPr>
+        <w:ind w:left="720" w:hanging="360"/>
+      </w:pPr>
+      <w:rPr>
+        <w:rFonts w:ascii="Symbol" w:hAnsi="Symbol" w:hint="default"/>
+      </w:rPr>
+    </w:lvl>
+    <w:lvl w:ilvl="1" w:tplc="04190003" w:tentative="1">
+      <w:start w:val="1"/>
+      <w:numFmt w:val="bullet"/>
+      <w:lvlText w:val="o"/>
+      <w:lvlJc w:val="left"/>
+      <w:pPr>
+        <w:ind w:left="1440" w:hanging="360"/>
+      </w:pPr>
+      <w:rPr>
+        <w:rFonts w:ascii="Courier New" w:hAnsi="Courier New" w:cs="Courier New" w:hint="default"/>
+      </w:rPr>
+    </w:lvl>
+    <w:lvl w:ilvl="2" w:tplc="04190005" w:tentative="1">
+      <w:start w:val="1"/>
+      <w:numFmt w:val="bullet"/>
+      <w:lvlText w:val=""/>
+      <w:lvlJc w:val="left"/>
+      <w:pPr>
+        <w:ind w:left="2160" w:hanging="360"/>
+      </w:pPr>
+      <w:rPr>
+        <w:rFonts w:ascii="Wingdings" w:hAnsi="Wingdings" w:hint="default"/>
+      </w:rPr>
+    </w:lvl>
+    <w:lvl w:ilvl="3" w:tplc="04190001" w:tentative="1">
+      <w:start w:val="1"/>
+      <w:numFmt w:val="bullet"/>
+      <w:lvlText w:val=""/>
+      <w:lvlJc w:val="left"/>
+      <w:pPr>
+        <w:ind w:left="2880" w:hanging="360"/>
+      </w:pPr>
+      <w:rPr>
+        <w:rFonts w:ascii="Symbol" w:hAnsi="Symbol" w:hint="default"/>
+      </w:rPr>
+    </w:lvl>
+    <w:lvl w:ilvl="4" w:tplc="04190003" w:tentative="1">
+      <w:start w:val="1"/>
+      <w:numFmt w:val="bullet"/>
+      <w:lvlText w:val="o"/>
+      <w:lvlJc w:val="left"/>
+      <w:pPr>
+        <w:ind w:left="3600" w:hanging="360"/>
+      </w:pPr>
+      <w:rPr>
+        <w:rFonts w:ascii="Courier New" w:hAnsi="Courier New" w:cs="Courier New" w:hint="default"/>
+      </w:rPr>
+    </w:lvl>
+    <w:lvl w:ilvl="5" w:tplc="04190005" w:tentative="1">
+      <w:start w:val="1"/>
+      <w:numFmt w:val="bullet"/>
+      <w:lvlText w:val=""/>
+      <w:lvlJc w:val="left"/>
+      <w:pPr>
+        <w:ind w:left="4320" w:hanging="360"/>
+      </w:pPr>
+      <w:rPr>
+        <w:rFonts w:ascii="Wingdings" w:hAnsi="Wingdings" w:hint="default"/>
+      </w:rPr>
+    </w:lvl>
+    <w:lvl w:ilvl="6" w:tplc="04190001" w:tentative="1">
+      <w:start w:val="1"/>
+      <w:numFmt w:val="bullet"/>
+      <w:lvlText w:val=""/>
+      <w:lvlJc w:val="left"/>
+      <w:pPr>
+        <w:ind w:left="5040" w:hanging="360"/>
+      </w:pPr>
+      <w:rPr>
+        <w:rFonts w:ascii="Symbol" w:hAnsi="Symbol" w:hint="default"/>
+      </w:rPr>
+    </w:lvl>
+    <w:lvl w:ilvl="7" w:tplc="04190003" w:tentative="1">
+      <w:start w:val="1"/>
+      <w:numFmt w:val="bullet"/>
+      <w:lvlText w:val="o"/>
+      <w:lvlJc w:val="left"/>
+      <w:pPr>
+        <w:ind w:left="5760" w:hanging="360"/>
+      </w:pPr>
+      <w:rPr>
+        <w:rFonts w:ascii="Courier New" w:hAnsi="Courier New" w:cs="Courier New" w:hint="default"/>
+      </w:rPr>
+    </w:lvl>
+    <w:lvl w:ilvl="8" w:tplc="04190005" w:tentative="1">
+      <w:start w:val="1"/>
+      <w:numFmt w:val="bullet"/>
+      <w:lvlText w:val=""/>
+      <w:lvlJc w:val="left"/>
+      <w:pPr>
+        <w:ind w:left="6480" w:hanging="360"/>
+      </w:pPr>
+      <w:rPr>
+        <w:rFonts w:ascii="Wingdings" w:hAnsi="Wingdings" w:hint="default"/>
+      </w:rPr>
+    </w:lvl>
+  </w:abstractNum>
+  <w:abstractNum w:abstractNumId="9" w15:restartNumberingAfterBreak="0">
     <w:nsid w:val="78BE5660"/>
     <w:multiLevelType w:val="hybridMultilevel"/>
     <w:tmpl w:val="BCEE9684"/>
@@ -3814,28 +4711,34 @@
     </w:lvl>
   </w:abstractNum>
   <w:num w:numId="1">
-    <w:abstractNumId w:val="6"/>
+    <w:abstractNumId w:val="7"/>
   </w:num>
   <w:num w:numId="2">
     <w:abstractNumId w:val="0"/>
   </w:num>
   <w:num w:numId="3">
+    <w:abstractNumId w:val="6"/>
+  </w:num>
+  <w:num w:numId="4">
+    <w:abstractNumId w:val="3"/>
+  </w:num>
+  <w:num w:numId="5">
     <w:abstractNumId w:val="5"/>
   </w:num>
-  <w:num w:numId="4">
+  <w:num w:numId="6">
     <w:abstractNumId w:val="2"/>
   </w:num>
-  <w:num w:numId="5">
+  <w:num w:numId="7">
     <w:abstractNumId w:val="4"/>
   </w:num>
-  <w:num w:numId="6">
+  <w:num w:numId="8">
+    <w:abstractNumId w:val="9"/>
+  </w:num>
+  <w:num w:numId="9">
     <w:abstractNumId w:val="1"/>
   </w:num>
-  <w:num w:numId="7">
-    <w:abstractNumId w:val="3"/>
-  </w:num>
-  <w:num w:numId="8">
-    <w:abstractNumId w:val="7"/>
+  <w:num w:numId="10">
+    <w:abstractNumId w:val="8"/>
   </w:num>
 </w:numbering>
 </file>
@@ -3860,7 +4763,7 @@
   <w:latentStyles w:defLockedState="0" w:defUIPriority="99" w:defSemiHidden="0" w:defUnhideWhenUsed="0" w:defQFormat="0" w:count="371">
     <w:lsdException w:name="Normal" w:uiPriority="0" w:qFormat="1"/>
     <w:lsdException w:name="heading 1" w:uiPriority="9" w:qFormat="1"/>
-    <w:lsdException w:name="heading 2" w:semiHidden="1" w:uiPriority="9" w:unhideWhenUsed="1" w:qFormat="1"/>
+    <w:lsdException w:name="heading 2" w:semiHidden="1" w:uiPriority="0" w:unhideWhenUsed="1" w:qFormat="1"/>
     <w:lsdException w:name="heading 3" w:semiHidden="1" w:uiPriority="9" w:unhideWhenUsed="1" w:qFormat="1"/>
     <w:lsdException w:name="heading 4" w:semiHidden="1" w:uiPriority="9" w:unhideWhenUsed="1" w:qFormat="1"/>
     <w:lsdException w:name="heading 5" w:semiHidden="1" w:uiPriority="9" w:unhideWhenUsed="1" w:qFormat="1"/>
@@ -4253,6 +5156,7 @@
     <w:name w:val="heading 2"/>
     <w:basedOn w:val="a"/>
     <w:next w:val="a"/>
+    <w:link w:val="20"/>
     <w:pPr>
       <w:keepNext/>
       <w:keepLines/>
@@ -4334,7 +5238,6 @@
   <w:style w:type="character" w:default="1" w:styleId="a0">
     <w:name w:val="Default Paragraph Font"/>
     <w:uiPriority w:val="1"/>
-    <w:semiHidden/>
     <w:unhideWhenUsed/>
   </w:style>
   <w:style w:type="table" w:default="1" w:styleId="a1">
@@ -4430,6 +5333,29 @@
       <w:i/>
       <w:iCs/>
       <w:color w:val="404040" w:themeColor="text1" w:themeTint="BF"/>
+    </w:rPr>
+  </w:style>
+  <w:style w:type="character" w:customStyle="1" w:styleId="20">
+    <w:name w:val="Заголовок 2 Знак"/>
+    <w:basedOn w:val="a0"/>
+    <w:link w:val="2"/>
+    <w:rsid w:val="00CB23D2"/>
+    <w:rPr>
+      <w:rFonts w:ascii="Trebuchet MS" w:eastAsia="Trebuchet MS" w:hAnsi="Trebuchet MS" w:cs="Trebuchet MS"/>
+      <w:b/>
+      <w:sz w:val="26"/>
+      <w:szCs w:val="26"/>
+    </w:rPr>
+  </w:style>
+  <w:style w:type="character" w:styleId="a8">
+    <w:name w:val="Hyperlink"/>
+    <w:basedOn w:val="a0"/>
+    <w:uiPriority w:val="99"/>
+    <w:unhideWhenUsed/>
+    <w:rsid w:val="008455EE"/>
+    <w:rPr>
+      <w:color w:val="0000FF" w:themeColor="hyperlink"/>
+      <w:u w:val="single"/>
     </w:rPr>
   </w:style>
 </w:styles>

</xml_diff>